<commit_message>
Finish the K-Medoid and Maui keyphrase extraction
</commit_message>
<xml_diff>
--- a/doc/10-02-2014 Summary.docx
+++ b/doc/10-02-2014 Summary.docx
@@ -398,34 +398,11 @@
       </w:r>
     </w:p>
     <w:p>
-      <w:r>
-        <w:t>Note: the sub bullets (a, b, c) are t</w:t>
-      </w:r>
-      <w:r>
-        <w:t>he possible choices we can try.</w:t>
-      </w:r>
-    </w:p>
-    <w:p>
-      <w:r>
-        <w:t xml:space="preserve">The difference of this algorithm </w:t>
-      </w:r>
-      <w:r>
-        <w:t>and t</w:t>
-      </w:r>
-      <w:r>
-        <w:t>he old one is that the frequency is directly considered by the clustering step (</w:t>
-      </w:r>
-      <w:r>
-        <w:t>all phrases are passed to the cluster step without compute the Soft-Frequency like before</w:t>
-      </w:r>
-      <w:r>
-        <w:t>)</w:t>
-      </w:r>
-    </w:p>
-    <w:p>
       <w:pPr>
         <w:pStyle w:val="Heading3"/>
       </w:pPr>
+      <w:bookmarkStart w:id="0" w:name="_GoBack"/>
+      <w:bookmarkEnd w:id="0"/>
       <w:r>
         <w:t>Results</w:t>
       </w:r>
@@ -496,15 +473,7 @@
     </w:p>
     <w:p>
       <w:r>
-        <w:t xml:space="preserve">Although fixing the Distance matrix largely improve the performance, it is still not better than </w:t>
-      </w:r>
-      <w:bookmarkStart w:id="0" w:name="_GoBack"/>
-      <w:r>
-        <w:t>K-Me</w:t>
-      </w:r>
-      <w:bookmarkEnd w:id="0"/>
-      <w:r>
-        <w:t>ans.</w:t>
+        <w:t>Although fixing the Distance matrix largely improve the performance, it is still not better than K-Means.</w:t>
       </w:r>
       <w:r>
         <w:t xml:space="preserve"> It might due to two reasons:</w:t>
@@ -611,19 +580,7 @@
             <w:rPr>
               <w:rFonts w:ascii="Cambria Math" w:hAnsi="Cambria Math"/>
             </w:rPr>
-            <m:t>K=</m:t>
-          </m:r>
-          <m:r>
-            <w:rPr>
-              <w:rFonts w:ascii="Cambria Math" w:hAnsi="Cambria Math"/>
-            </w:rPr>
-            <m:t>λ</m:t>
-          </m:r>
-          <m:r>
-            <w:rPr>
-              <w:rFonts w:ascii="Cambria Math" w:hAnsi="Cambria Math"/>
-            </w:rPr>
-            <m:t>∙V</m:t>
+            <m:t>K=λ∙V</m:t>
           </m:r>
         </m:oMath>
       </m:oMathPara>
@@ -637,13 +594,7 @@
           <w:rPr>
             <w:rFonts w:ascii="Cambria Math" w:hAnsi="Cambria Math"/>
           </w:rPr>
-          <m:t>λ</m:t>
-        </m:r>
-        <m:r>
-          <w:rPr>
-            <w:rFonts w:ascii="Cambria Math" w:hAnsi="Cambria Math"/>
-          </w:rPr>
-          <m:t>={0.1, 0.2, 0.3, 0.4, 0.5, 0.6,0.7, 0.8, 0.9, 1.0}</m:t>
+          <m:t>λ={0.1, 0.2, 0.3, 0.4, 0.5, 0.6,0.7, 0.8, 0.9, 1.0}</m:t>
         </m:r>
       </m:oMath>
       <w:r>
@@ -713,13 +664,7 @@
           <w:rPr>
             <w:rFonts w:ascii="Cambria Math" w:hAnsi="Cambria Math"/>
           </w:rPr>
-          <m:t>λ</m:t>
-        </m:r>
-        <m:r>
-          <w:rPr>
-            <w:rFonts w:ascii="Cambria Math" w:hAnsi="Cambria Math"/>
-          </w:rPr>
-          <m:t>=</m:t>
+          <m:t>λ=</m:t>
         </m:r>
         <m:r>
           <m:rPr>
@@ -766,6 +711,10 @@
     <w:p/>
     <w:p>
       <w:r>
+        <w:rPr>
+          <w:noProof/>
+          <w:lang w:eastAsia="zh-CN"/>
+        </w:rPr>
         <w:lastRenderedPageBreak/>
         <w:drawing>
           <wp:inline distT="0" distB="0" distL="0" distR="0">
@@ -830,6 +779,10 @@
     </w:p>
     <w:p>
       <w:r>
+        <w:rPr>
+          <w:noProof/>
+          <w:lang w:eastAsia="zh-CN"/>
+        </w:rPr>
         <w:lastRenderedPageBreak/>
         <w:drawing>
           <wp:inline distT="0" distB="0" distL="0" distR="0">
@@ -971,13 +924,7 @@
           <w:rPr>
             <w:rFonts w:ascii="Cambria Math" w:hAnsi="Cambria Math"/>
           </w:rPr>
-          <m:t>λ</m:t>
-        </m:r>
-        <m:r>
-          <w:rPr>
-            <w:rFonts w:ascii="Cambria Math" w:hAnsi="Cambria Math"/>
-          </w:rPr>
-          <m:t>=1</m:t>
+          <m:t>λ=1</m:t>
         </m:r>
       </m:oMath>
       <w:r>
@@ -6454,7 +6401,7 @@
 </file>
 
 <file path=customXml/itemProps1.xml><?xml version="1.0" encoding="utf-8"?>
-<ds:datastoreItem xmlns:ds="http://schemas.openxmlformats.org/officeDocument/2006/customXml" ds:itemID="{20AAC610-C4EE-40E4-B3DA-CF44BC955315}">
+<ds:datastoreItem xmlns:ds="http://schemas.openxmlformats.org/officeDocument/2006/customXml" ds:itemID="{EE22258D-E8C9-4D6E-BDA4-5BCE3187994F}">
   <ds:schemaRefs>
     <ds:schemaRef ds:uri="http://schemas.openxmlformats.org/officeDocument/2006/bibliography"/>
   </ds:schemaRefs>

</xml_diff>